<commit_message>
Script inicial del UHB.
</commit_message>
<xml_diff>
--- a/Documentación/Notas Técnicas.docx
+++ b/Documentación/Notas Técnicas.docx
@@ -507,52 +507,14 @@
         </w:rPr>
         <w:t xml:space="preserve">El entorno utilizado en el desarrollo del </w:t>
       </w:r>
-      <w:proofErr w:type="spellStart"/>
       <w:r>
         <w:rPr>
           <w:i/>
           <w:iCs/>
           <w:lang w:val="es-ES"/>
         </w:rPr>
-        <w:t>Unified</w:t>
-      </w:r>
-      <w:proofErr w:type="spellEnd"/>
-      <w:r>
-        <w:rPr>
-          <w:i/>
-          <w:iCs/>
-          <w:lang w:val="es-ES"/>
-        </w:rPr>
-        <w:t xml:space="preserve"> </w:t>
-      </w:r>
-      <w:proofErr w:type="spellStart"/>
-      <w:r>
-        <w:rPr>
-          <w:i/>
-          <w:iCs/>
-          <w:lang w:val="es-ES"/>
-        </w:rPr>
-        <w:t>Hardening</w:t>
-      </w:r>
-      <w:proofErr w:type="spellEnd"/>
-      <w:r>
-        <w:rPr>
-          <w:i/>
-          <w:iCs/>
-          <w:lang w:val="es-ES"/>
-        </w:rPr>
-        <w:t xml:space="preserve"> </w:t>
-      </w:r>
-      <w:proofErr w:type="spellStart"/>
-      <w:r>
-        <w:rPr>
-          <w:i/>
-          <w:iCs/>
-          <w:lang w:val="es-ES"/>
-        </w:rPr>
-        <w:t>Binary</w:t>
-      </w:r>
-      <w:proofErr w:type="spellEnd"/>
+        <w:t>Unified Hardening Binary</w:t>
+      </w:r>
       <w:r>
         <w:rPr>
           <w:lang w:val="es-ES"/>
@@ -617,21 +579,39 @@
         <w:rPr>
           <w:lang w:val="es-ES"/>
         </w:rPr>
-        <w:t xml:space="preserve"> </w:t>
-      </w:r>
-      <w:proofErr w:type="spellStart"/>
-      <w:r>
-        <w:rPr>
-          <w:lang w:val="es-ES"/>
-        </w:rPr>
-        <w:t>Code</w:t>
-      </w:r>
-      <w:proofErr w:type="spellEnd"/>
-      <w:r>
-        <w:rPr>
-          <w:lang w:val="es-ES"/>
-        </w:rPr>
-        <w:t xml:space="preserve"> para los programas en C, C++.</w:t>
+        <w:t xml:space="preserve"> Code</w:t>
+      </w:r>
+      <w:r>
+        <w:rPr>
+          <w:lang w:val="es-ES"/>
+        </w:rPr>
+        <w:t xml:space="preserve"> para los</w:t>
+      </w:r>
+      <w:r>
+        <w:rPr>
+          <w:lang w:val="es-ES"/>
+        </w:rPr>
+        <w:t xml:space="preserve"> scripts en </w:t>
+      </w:r>
+      <w:r>
+        <w:rPr>
+          <w:i/>
+          <w:iCs/>
+          <w:lang w:val="es-ES"/>
+        </w:rPr>
+        <w:t>bash</w:t>
+      </w:r>
+      <w:r>
+        <w:rPr>
+          <w:lang w:val="es-ES"/>
+        </w:rPr>
+        <w:t xml:space="preserve"> y los</w:t>
+      </w:r>
+      <w:r>
+        <w:rPr>
+          <w:lang w:val="es-ES"/>
+        </w:rPr>
+        <w:t xml:space="preserve"> programas en C, C++.</w:t>
       </w:r>
     </w:p>
     <w:p>
@@ -1062,48 +1042,57 @@
         <w:rPr>
           <w:lang w:val="es-ES"/>
         </w:rPr>
-        <w:t xml:space="preserve">entorno gráfico para adicional comodidad. También utilizará el plugin de Oracle VirtualBox </w:t>
-      </w:r>
-      <w:proofErr w:type="spellStart"/>
-      <w:r>
-        <w:rPr>
-          <w:lang w:val="es-ES"/>
-        </w:rPr>
-        <w:t>Guest</w:t>
-      </w:r>
-      <w:proofErr w:type="spellEnd"/>
-      <w:r>
-        <w:rPr>
-          <w:lang w:val="es-ES"/>
-        </w:rPr>
-        <w:t xml:space="preserve"> </w:t>
-      </w:r>
-      <w:proofErr w:type="spellStart"/>
-      <w:r>
-        <w:rPr>
-          <w:lang w:val="es-ES"/>
-        </w:rPr>
-        <w:t>Additions</w:t>
-      </w:r>
-      <w:proofErr w:type="spellEnd"/>
-      <w:r>
-        <w:rPr>
-          <w:lang w:val="es-ES"/>
-        </w:rPr>
-        <w:t xml:space="preserve"> para la transferencia de archivos entre DESKTOP y el host.</w:t>
-      </w:r>
-    </w:p>
-    <w:p>
-      <w:pPr>
-        <w:pStyle w:val="Heading2"/>
-        <w:numPr>
-          <w:ilvl w:val="0"/>
-          <w:numId w:val="0"/>
-        </w:numPr>
-        <w:rPr>
-          <w:lang w:val="es-ES"/>
-        </w:rPr>
-      </w:pPr>
+        <w:t>entorno gráfico para adicional comodidad. También utilizará el plugin de Oracle VirtualBox Guest Additions para la transferencia de archivos entre DESKTOP y el host.</w:t>
+      </w:r>
+    </w:p>
+    <w:p>
+      <w:pPr>
+        <w:rPr>
+          <w:lang w:val="es-ES"/>
+        </w:rPr>
+      </w:pPr>
+    </w:p>
+    <w:p>
+      <w:pPr>
+        <w:pStyle w:val="Heading1"/>
+        <w:rPr>
+          <w:lang w:val="es-ES"/>
+        </w:rPr>
+        <w:sectPr>
+          <w:pgSz w:w="12240" w:h="15840"/>
+          <w:pgMar w:top="1440" w:right="1440" w:bottom="1440" w:left="1440" w:header="708" w:footer="708" w:gutter="0"/>
+          <w:cols w:space="708"/>
+          <w:docGrid w:linePitch="360"/>
+        </w:sectPr>
+      </w:pPr>
+    </w:p>
+    <w:p>
+      <w:pPr>
+        <w:pStyle w:val="Heading1"/>
+        <w:rPr>
+          <w:lang w:val="es-ES"/>
+        </w:rPr>
+      </w:pPr>
+      <w:r>
+        <w:rPr>
+          <w:lang w:val="es-ES"/>
+        </w:rPr>
+        <w:lastRenderedPageBreak/>
+        <w:t>Estructura del proyecto</w:t>
+      </w:r>
+    </w:p>
+    <w:p>
+      <w:pPr>
+        <w:rPr>
+          <w:lang w:val="es-ES"/>
+        </w:rPr>
+      </w:pPr>
+      <w:r>
+        <w:rPr>
+          <w:lang w:val="es-ES"/>
+        </w:rPr>
+        <w:t>La estructura inicial del proyecto consistirá en un script de bash llamado “uhb.sh”, que se localizará en el directorio /sbin.</w:t>
+      </w:r>
     </w:p>
     <w:p>
       <w:pPr>

</xml_diff>

<commit_message>
Actualización de las notas técnicas.
</commit_message>
<xml_diff>
--- a/Documentación/Notas Técnicas.docx
+++ b/Documentación/Notas Técnicas.docx
@@ -31,7 +31,7 @@
           <w:lang w:val="es-ES"/>
         </w:rPr>
       </w:pPr>
-      <w:bookmarkStart w:id="0" w:name="_Toc189230405"/>
+      <w:bookmarkStart w:id="0" w:name="_Toc189318502"/>
       <w:r>
         <w:rPr>
           <w:lang w:val="es-ES"/>
@@ -113,7 +113,7 @@
         <w:rPr>
           <w:noProof/>
         </w:rPr>
-        <w:instrText xml:space="preserve"> PAGEREF _Toc189230405 \h </w:instrText>
+        <w:instrText xml:space="preserve"> PAGEREF _Toc189318502 \h </w:instrText>
       </w:r>
       <w:r>
         <w:rPr>
@@ -194,7 +194,7 @@
         <w:rPr>
           <w:noProof/>
         </w:rPr>
-        <w:instrText xml:space="preserve"> PAGEREF _Toc189230406 \h </w:instrText>
+        <w:instrText xml:space="preserve"> PAGEREF _Toc189318503 \h </w:instrText>
       </w:r>
       <w:r>
         <w:rPr>
@@ -229,6 +229,10 @@
         </w:tabs>
         <w:rPr>
           <w:noProof/>
+          <w:kern w:val="2"/>
+          <w:sz w:val="24"/>
+          <w:szCs w:val="24"/>
+          <w14:ligatures w14:val="standardContextual"/>
         </w:rPr>
       </w:pPr>
       <w:r>
@@ -241,6 +245,10 @@
       <w:r>
         <w:rPr>
           <w:noProof/>
+          <w:kern w:val="2"/>
+          <w:sz w:val="24"/>
+          <w:szCs w:val="24"/>
+          <w14:ligatures w14:val="standardContextual"/>
         </w:rPr>
         <w:tab/>
       </w:r>
@@ -267,7 +275,7 @@
         <w:rPr>
           <w:noProof/>
         </w:rPr>
-        <w:instrText xml:space="preserve"> PAGEREF _Toc189230407 \h </w:instrText>
+        <w:instrText xml:space="preserve"> PAGEREF _Toc189318504 \h </w:instrText>
       </w:r>
       <w:r>
         <w:rPr>
@@ -302,6 +310,10 @@
         </w:tabs>
         <w:rPr>
           <w:noProof/>
+          <w:kern w:val="2"/>
+          <w:sz w:val="24"/>
+          <w:szCs w:val="24"/>
+          <w14:ligatures w14:val="standardContextual"/>
         </w:rPr>
       </w:pPr>
       <w:r>
@@ -314,6 +326,10 @@
       <w:r>
         <w:rPr>
           <w:noProof/>
+          <w:kern w:val="2"/>
+          <w:sz w:val="24"/>
+          <w:szCs w:val="24"/>
+          <w14:ligatures w14:val="standardContextual"/>
         </w:rPr>
         <w:tab/>
       </w:r>
@@ -340,7 +356,7 @@
         <w:rPr>
           <w:noProof/>
         </w:rPr>
-        <w:instrText xml:space="preserve"> PAGEREF _Toc189230408 \h </w:instrText>
+        <w:instrText xml:space="preserve"> PAGEREF _Toc189318505 \h </w:instrText>
       </w:r>
       <w:r>
         <w:rPr>
@@ -368,25 +384,33 @@
     </w:p>
     <w:p>
       <w:pPr>
-        <w:pStyle w:val="TOC2"/>
+        <w:pStyle w:val="TOC1"/>
         <w:tabs>
-          <w:tab w:val="left" w:pos="960"/>
+          <w:tab w:val="left" w:pos="480"/>
           <w:tab w:val="right" w:leader="dot" w:pos="9350"/>
         </w:tabs>
         <w:rPr>
           <w:noProof/>
-        </w:rPr>
-      </w:pPr>
-      <w:r>
-        <w:rPr>
-          <w:noProof/>
-          <w:lang w:val="es-ES"/>
-        </w:rPr>
-        <w:t>2.3</w:t>
-      </w:r>
-      <w:r>
-        <w:rPr>
-          <w:noProof/>
+          <w:kern w:val="2"/>
+          <w:sz w:val="24"/>
+          <w:szCs w:val="24"/>
+          <w14:ligatures w14:val="standardContextual"/>
+        </w:rPr>
+      </w:pPr>
+      <w:r>
+        <w:rPr>
+          <w:noProof/>
+          <w:lang w:val="es-ES"/>
+        </w:rPr>
+        <w:t>3</w:t>
+      </w:r>
+      <w:r>
+        <w:rPr>
+          <w:noProof/>
+          <w:kern w:val="2"/>
+          <w:sz w:val="24"/>
+          <w:szCs w:val="24"/>
+          <w14:ligatures w14:val="standardContextual"/>
         </w:rPr>
         <w:tab/>
       </w:r>
@@ -395,7 +419,7 @@
           <w:noProof/>
           <w:lang w:val="es-ES"/>
         </w:rPr>
-        <w:t>IDE Utilizado</w:t>
+        <w:t>Estructura Inicial de UHB</w:t>
       </w:r>
       <w:r>
         <w:rPr>
@@ -413,7 +437,7 @@
         <w:rPr>
           <w:noProof/>
         </w:rPr>
-        <w:instrText xml:space="preserve"> PAGEREF _Toc189230409 \h </w:instrText>
+        <w:instrText xml:space="preserve"> PAGEREF _Toc189318506 \h </w:instrText>
       </w:r>
       <w:r>
         <w:rPr>
@@ -430,7 +454,7 @@
         <w:rPr>
           <w:noProof/>
         </w:rPr>
-        <w:t>3</w:t>
+        <w:t>4</w:t>
       </w:r>
       <w:r>
         <w:rPr>
@@ -473,7 +497,7 @@
           <w:lang w:val="es-ES"/>
         </w:rPr>
       </w:pPr>
-      <w:bookmarkStart w:id="1" w:name="_Toc189230406"/>
+      <w:bookmarkStart w:id="1" w:name="_Toc189318503"/>
       <w:r>
         <w:rPr>
           <w:lang w:val="es-ES"/>
@@ -677,7 +701,7 @@
           <w:lang w:val="es-ES"/>
         </w:rPr>
       </w:pPr>
-      <w:bookmarkStart w:id="2" w:name="_Toc189230407"/>
+      <w:bookmarkStart w:id="2" w:name="_Toc189318504"/>
       <w:r>
         <w:rPr>
           <w:lang w:val="es-ES"/>
@@ -774,7 +798,7 @@
           <w:lang w:val="es-ES"/>
         </w:rPr>
       </w:pPr>
-      <w:bookmarkStart w:id="3" w:name="_Toc189230408"/>
+      <w:bookmarkStart w:id="3" w:name="_Toc189318505"/>
       <w:r>
         <w:rPr>
           <w:lang w:val="es-ES"/>
@@ -1175,18 +1199,357 @@
           <w:lang w:val="es-ES"/>
         </w:rPr>
       </w:pPr>
+      <w:bookmarkStart w:id="4" w:name="_Toc189318506"/>
       <w:r>
         <w:rPr>
           <w:lang w:val="es-ES"/>
         </w:rPr>
         <w:lastRenderedPageBreak/>
-        <w:t>Estructura de</w:t>
+        <w:t>Estructura</w:t>
+      </w:r>
+      <w:r>
+        <w:rPr>
+          <w:lang w:val="es-ES"/>
+        </w:rPr>
+        <w:t xml:space="preserve"> Inicial</w:t>
+      </w:r>
+      <w:r>
+        <w:rPr>
+          <w:lang w:val="es-ES"/>
+        </w:rPr>
+        <w:t xml:space="preserve"> de</w:t>
       </w:r>
       <w:r>
         <w:rPr>
           <w:lang w:val="es-ES"/>
         </w:rPr>
         <w:t xml:space="preserve"> UHB</w:t>
+      </w:r>
+      <w:bookmarkEnd w:id="4"/>
+    </w:p>
+    <w:p>
+      <w:pPr>
+        <w:rPr>
+          <w:lang w:val="es-ES"/>
+        </w:rPr>
+      </w:pPr>
+      <w:r>
+        <w:rPr>
+          <w:lang w:val="es-ES"/>
+        </w:rPr>
+        <w:t>La estructura inicial del proyecto será la siguiente:</w:t>
+      </w:r>
+    </w:p>
+    <w:p>
+      <w:pPr>
+        <w:pStyle w:val="ListParagraph"/>
+        <w:numPr>
+          <w:ilvl w:val="0"/>
+          <w:numId w:val="29"/>
+        </w:numPr>
+        <w:rPr>
+          <w:lang w:val="es-ES"/>
+        </w:rPr>
+      </w:pPr>
+      <w:r>
+        <w:rPr>
+          <w:lang w:val="es-ES"/>
+        </w:rPr>
+        <w:t xml:space="preserve">Un fichero de código fuente llamado </w:t>
+      </w:r>
+      <w:proofErr w:type="spellStart"/>
+      <w:r>
+        <w:rPr>
+          <w:i/>
+          <w:iCs/>
+          <w:lang w:val="es-ES"/>
+        </w:rPr>
+        <w:t>source</w:t>
+      </w:r>
+      <w:proofErr w:type="spellEnd"/>
+      <w:r>
+        <w:rPr>
+          <w:lang w:val="es-ES"/>
+        </w:rPr>
+        <w:t>, con los siguientes archivos .c:</w:t>
+      </w:r>
+    </w:p>
+    <w:p>
+      <w:pPr>
+        <w:pStyle w:val="ListParagraph"/>
+        <w:numPr>
+          <w:ilvl w:val="1"/>
+          <w:numId w:val="29"/>
+        </w:numPr>
+        <w:rPr>
+          <w:lang w:val="es-ES"/>
+        </w:rPr>
+      </w:pPr>
+      <w:proofErr w:type="spellStart"/>
+      <w:r>
+        <w:rPr>
+          <w:lang w:val="es-ES"/>
+        </w:rPr>
+        <w:t>main.c</w:t>
+      </w:r>
+      <w:proofErr w:type="spellEnd"/>
+      <w:r>
+        <w:rPr>
+          <w:lang w:val="es-ES"/>
+        </w:rPr>
+        <w:t>:</w:t>
+      </w:r>
+      <w:r>
+        <w:rPr>
+          <w:lang w:val="es-ES"/>
+        </w:rPr>
+        <w:tab/>
+      </w:r>
+      <w:r>
+        <w:rPr>
+          <w:lang w:val="es-ES"/>
+        </w:rPr>
+        <w:tab/>
+        <w:t>Punto de entrada del programa.</w:t>
+      </w:r>
+    </w:p>
+    <w:p>
+      <w:pPr>
+        <w:pStyle w:val="ListParagraph"/>
+        <w:numPr>
+          <w:ilvl w:val="1"/>
+          <w:numId w:val="29"/>
+        </w:numPr>
+        <w:rPr>
+          <w:lang w:val="es-ES"/>
+        </w:rPr>
+      </w:pPr>
+      <w:proofErr w:type="spellStart"/>
+      <w:r>
+        <w:rPr>
+          <w:lang w:val="es-ES"/>
+        </w:rPr>
+        <w:t>so_detect.c</w:t>
+      </w:r>
+      <w:proofErr w:type="spellEnd"/>
+      <w:r>
+        <w:rPr>
+          <w:lang w:val="es-ES"/>
+        </w:rPr>
+        <w:t xml:space="preserve">: </w:t>
+      </w:r>
+      <w:r>
+        <w:rPr>
+          <w:lang w:val="es-ES"/>
+        </w:rPr>
+        <w:tab/>
+        <w:t>Implementa las funciones para detectar el sistema operativo y usuario utilizados.</w:t>
+      </w:r>
+    </w:p>
+    <w:p>
+      <w:pPr>
+        <w:pStyle w:val="ListParagraph"/>
+        <w:numPr>
+          <w:ilvl w:val="1"/>
+          <w:numId w:val="29"/>
+        </w:numPr>
+        <w:rPr>
+          <w:lang w:val="es-ES"/>
+        </w:rPr>
+      </w:pPr>
+      <w:proofErr w:type="spellStart"/>
+      <w:r>
+        <w:rPr>
+          <w:lang w:val="es-ES"/>
+        </w:rPr>
+        <w:t>imp_bsd.c</w:t>
+      </w:r>
+      <w:proofErr w:type="spellEnd"/>
+      <w:r>
+        <w:rPr>
+          <w:lang w:val="es-ES"/>
+        </w:rPr>
+        <w:t xml:space="preserve">: </w:t>
+      </w:r>
+      <w:r>
+        <w:rPr>
+          <w:lang w:val="es-ES"/>
+        </w:rPr>
+        <w:tab/>
+        <w:t>Implementación de UHB para FreeBSD.</w:t>
+      </w:r>
+    </w:p>
+    <w:p>
+      <w:pPr>
+        <w:pStyle w:val="ListParagraph"/>
+        <w:numPr>
+          <w:ilvl w:val="1"/>
+          <w:numId w:val="29"/>
+        </w:numPr>
+        <w:rPr>
+          <w:lang w:val="es-ES"/>
+        </w:rPr>
+      </w:pPr>
+      <w:proofErr w:type="spellStart"/>
+      <w:r>
+        <w:rPr>
+          <w:lang w:val="es-ES"/>
+        </w:rPr>
+        <w:t>imp_deb.c</w:t>
+      </w:r>
+      <w:proofErr w:type="spellEnd"/>
+      <w:r>
+        <w:rPr>
+          <w:lang w:val="es-ES"/>
+        </w:rPr>
+        <w:t xml:space="preserve">: </w:t>
+      </w:r>
+      <w:r>
+        <w:rPr>
+          <w:lang w:val="es-ES"/>
+        </w:rPr>
+        <w:tab/>
+        <w:t>Implementación de UHB para Debian.</w:t>
+      </w:r>
+    </w:p>
+    <w:p>
+      <w:pPr>
+        <w:pStyle w:val="ListParagraph"/>
+        <w:numPr>
+          <w:ilvl w:val="1"/>
+          <w:numId w:val="29"/>
+        </w:numPr>
+        <w:rPr>
+          <w:lang w:val="es-ES"/>
+        </w:rPr>
+      </w:pPr>
+      <w:proofErr w:type="spellStart"/>
+      <w:r>
+        <w:rPr>
+          <w:lang w:val="es-ES"/>
+        </w:rPr>
+        <w:t>utils.c</w:t>
+      </w:r>
+      <w:proofErr w:type="spellEnd"/>
+      <w:r>
+        <w:rPr>
+          <w:lang w:val="es-ES"/>
+        </w:rPr>
+        <w:t xml:space="preserve">: </w:t>
+      </w:r>
+      <w:r>
+        <w:rPr>
+          <w:lang w:val="es-ES"/>
+        </w:rPr>
+        <w:tab/>
+      </w:r>
+      <w:r>
+        <w:rPr>
+          <w:lang w:val="es-ES"/>
+        </w:rPr>
+        <w:tab/>
+        <w:t>Archivo de funciones auxiliares, caso necesario.</w:t>
+      </w:r>
+    </w:p>
+    <w:p>
+      <w:pPr>
+        <w:pStyle w:val="ListParagraph"/>
+        <w:numPr>
+          <w:ilvl w:val="0"/>
+          <w:numId w:val="29"/>
+        </w:numPr>
+        <w:rPr>
+          <w:lang w:val="es-ES"/>
+        </w:rPr>
+      </w:pPr>
+      <w:r>
+        <w:rPr>
+          <w:lang w:val="es-ES"/>
+        </w:rPr>
+        <w:t xml:space="preserve">Un fichero de archivos de cabecera, llamado </w:t>
+      </w:r>
+      <w:proofErr w:type="spellStart"/>
+      <w:r>
+        <w:rPr>
+          <w:i/>
+          <w:iCs/>
+          <w:lang w:val="es-ES"/>
+        </w:rPr>
+        <w:t>include</w:t>
+      </w:r>
+      <w:proofErr w:type="spellEnd"/>
+      <w:r>
+        <w:rPr>
+          <w:lang w:val="es-ES"/>
+        </w:rPr>
+        <w:t>, con los respectivos .h para sus .c.</w:t>
+      </w:r>
+    </w:p>
+    <w:p>
+      <w:pPr>
+        <w:pStyle w:val="ListParagraph"/>
+        <w:numPr>
+          <w:ilvl w:val="0"/>
+          <w:numId w:val="29"/>
+        </w:numPr>
+        <w:rPr>
+          <w:lang w:val="es-ES"/>
+        </w:rPr>
+      </w:pPr>
+      <w:r>
+        <w:rPr>
+          <w:lang w:val="es-ES"/>
+        </w:rPr>
+        <w:t xml:space="preserve">Carpeta del ejecutable, llamado </w:t>
+      </w:r>
+      <w:proofErr w:type="spellStart"/>
+      <w:r>
+        <w:rPr>
+          <w:i/>
+          <w:iCs/>
+          <w:lang w:val="es-ES"/>
+        </w:rPr>
+        <w:t>bin</w:t>
+      </w:r>
+      <w:proofErr w:type="spellEnd"/>
+      <w:r>
+        <w:rPr>
+          <w:lang w:val="es-ES"/>
+        </w:rPr>
+        <w:t xml:space="preserve">, dónde se almacena el </w:t>
+      </w:r>
+      <w:proofErr w:type="spellStart"/>
+      <w:r>
+        <w:rPr>
+          <w:lang w:val="es-ES"/>
+        </w:rPr>
+        <w:t>Makefile</w:t>
+      </w:r>
+      <w:proofErr w:type="spellEnd"/>
+      <w:r>
+        <w:rPr>
+          <w:lang w:val="es-ES"/>
+        </w:rPr>
+        <w:t xml:space="preserve"> y el binario al compilarlo.</w:t>
+      </w:r>
+    </w:p>
+    <w:p>
+      <w:pPr>
+        <w:rPr>
+          <w:lang w:val="es-ES"/>
+        </w:rPr>
+      </w:pPr>
+      <w:r>
+        <w:rPr>
+          <w:lang w:val="es-ES"/>
+        </w:rPr>
+        <w:t xml:space="preserve">La estructura de UHB está diseñada de forma modular, de forma que pueda adaptarse a las peculiaridades y diferencias de cada distribución Linux o BSD mediante sus archivos de </w:t>
+      </w:r>
+      <w:r>
+        <w:rPr>
+          <w:lang w:val="es-ES"/>
+        </w:rPr>
+        <w:t>implementación.</w:t>
       </w:r>
     </w:p>
     <w:p>
@@ -1773,6 +2136,92 @@
     </w:lvl>
   </w:abstractNum>
   <w:abstractNum w:abstractNumId="6" w15:restartNumberingAfterBreak="0">
+    <w:nsid w:val="37ED47B7"/>
+    <w:multiLevelType w:val="hybridMultilevel"/>
+    <w:tmpl w:val="D446FFAC"/>
+    <w:lvl w:ilvl="0" w:tplc="0409000F">
+      <w:start w:val="1"/>
+      <w:numFmt w:val="decimal"/>
+      <w:lvlText w:val="%1."/>
+      <w:lvlJc w:val="left"/>
+      <w:pPr>
+        <w:ind w:left="720" w:hanging="360"/>
+      </w:pPr>
+    </w:lvl>
+    <w:lvl w:ilvl="1" w:tplc="04090019">
+      <w:start w:val="1"/>
+      <w:numFmt w:val="lowerLetter"/>
+      <w:lvlText w:val="%2."/>
+      <w:lvlJc w:val="left"/>
+      <w:pPr>
+        <w:ind w:left="1440" w:hanging="360"/>
+      </w:pPr>
+    </w:lvl>
+    <w:lvl w:ilvl="2" w:tplc="0409001B" w:tentative="1">
+      <w:start w:val="1"/>
+      <w:numFmt w:val="lowerRoman"/>
+      <w:lvlText w:val="%3."/>
+      <w:lvlJc w:val="right"/>
+      <w:pPr>
+        <w:ind w:left="2160" w:hanging="180"/>
+      </w:pPr>
+    </w:lvl>
+    <w:lvl w:ilvl="3" w:tplc="0409000F" w:tentative="1">
+      <w:start w:val="1"/>
+      <w:numFmt w:val="decimal"/>
+      <w:lvlText w:val="%4."/>
+      <w:lvlJc w:val="left"/>
+      <w:pPr>
+        <w:ind w:left="2880" w:hanging="360"/>
+      </w:pPr>
+    </w:lvl>
+    <w:lvl w:ilvl="4" w:tplc="04090019" w:tentative="1">
+      <w:start w:val="1"/>
+      <w:numFmt w:val="lowerLetter"/>
+      <w:lvlText w:val="%5."/>
+      <w:lvlJc w:val="left"/>
+      <w:pPr>
+        <w:ind w:left="3600" w:hanging="360"/>
+      </w:pPr>
+    </w:lvl>
+    <w:lvl w:ilvl="5" w:tplc="0409001B" w:tentative="1">
+      <w:start w:val="1"/>
+      <w:numFmt w:val="lowerRoman"/>
+      <w:lvlText w:val="%6."/>
+      <w:lvlJc w:val="right"/>
+      <w:pPr>
+        <w:ind w:left="4320" w:hanging="180"/>
+      </w:pPr>
+    </w:lvl>
+    <w:lvl w:ilvl="6" w:tplc="0409000F" w:tentative="1">
+      <w:start w:val="1"/>
+      <w:numFmt w:val="decimal"/>
+      <w:lvlText w:val="%7."/>
+      <w:lvlJc w:val="left"/>
+      <w:pPr>
+        <w:ind w:left="5040" w:hanging="360"/>
+      </w:pPr>
+    </w:lvl>
+    <w:lvl w:ilvl="7" w:tplc="04090019" w:tentative="1">
+      <w:start w:val="1"/>
+      <w:numFmt w:val="lowerLetter"/>
+      <w:lvlText w:val="%8."/>
+      <w:lvlJc w:val="left"/>
+      <w:pPr>
+        <w:ind w:left="5760" w:hanging="360"/>
+      </w:pPr>
+    </w:lvl>
+    <w:lvl w:ilvl="8" w:tplc="0409001B" w:tentative="1">
+      <w:start w:val="1"/>
+      <w:numFmt w:val="lowerRoman"/>
+      <w:lvlText w:val="%9."/>
+      <w:lvlJc w:val="right"/>
+      <w:pPr>
+        <w:ind w:left="6480" w:hanging="180"/>
+      </w:pPr>
+    </w:lvl>
+  </w:abstractNum>
+  <w:abstractNum w:abstractNumId="7" w15:restartNumberingAfterBreak="0">
     <w:nsid w:val="46B00CAB"/>
     <w:multiLevelType w:val="hybridMultilevel"/>
     <w:tmpl w:val="43CECCE2"/>
@@ -1861,7 +2310,7 @@
       </w:pPr>
     </w:lvl>
   </w:abstractNum>
-  <w:abstractNum w:abstractNumId="7" w15:restartNumberingAfterBreak="0">
+  <w:abstractNum w:abstractNumId="8" w15:restartNumberingAfterBreak="0">
     <w:nsid w:val="62C326BD"/>
     <w:multiLevelType w:val="hybridMultilevel"/>
     <w:tmpl w:val="4EEACC58"/>
@@ -1953,7 +2402,7 @@
       </w:pPr>
     </w:lvl>
   </w:abstractNum>
-  <w:abstractNum w:abstractNumId="8" w15:restartNumberingAfterBreak="0">
+  <w:abstractNum w:abstractNumId="9" w15:restartNumberingAfterBreak="0">
     <w:nsid w:val="66AD556E"/>
     <w:multiLevelType w:val="hybridMultilevel"/>
     <w:tmpl w:val="2FFE7A0A"/>
@@ -2040,7 +2489,7 @@
     </w:lvl>
   </w:abstractNum>
   <w:num w:numId="1" w16cid:durableId="1435710205">
-    <w:abstractNumId w:val="7"/>
+    <w:abstractNumId w:val="8"/>
   </w:num>
   <w:num w:numId="2" w16cid:durableId="370496260">
     <w:abstractNumId w:val="3"/>
@@ -2049,7 +2498,7 @@
     <w:abstractNumId w:val="4"/>
   </w:num>
   <w:num w:numId="4" w16cid:durableId="322703719">
-    <w:abstractNumId w:val="6"/>
+    <w:abstractNumId w:val="7"/>
   </w:num>
   <w:num w:numId="5" w16cid:durableId="1762221586">
     <w:abstractNumId w:val="5"/>
@@ -2118,10 +2567,13 @@
     <w:abstractNumId w:val="2"/>
   </w:num>
   <w:num w:numId="27" w16cid:durableId="749273567">
-    <w:abstractNumId w:val="8"/>
+    <w:abstractNumId w:val="9"/>
   </w:num>
   <w:num w:numId="28" w16cid:durableId="1946381766">
     <w:abstractNumId w:val="0"/>
+  </w:num>
+  <w:num w:numId="29" w16cid:durableId="2134443062">
+    <w:abstractNumId w:val="6"/>
   </w:num>
 </w:numbering>
 </file>

</xml_diff>